<commit_message>
Added and test Backend APIs
</commit_message>
<xml_diff>
--- a/SRS/SRS.docx
+++ b/SRS/SRS.docx
@@ -79,7 +79,43 @@
           <w:i/>
           <w:iCs/>
         </w:rPr>
-        <w:t>: 27-02-2024</w:t>
+        <w:t xml:space="preserve">: </w:t>
+      </w:r>
+      <w:r>
+        <w:rPr>
+          <w:b/>
+          <w:bCs/>
+          <w:i/>
+          <w:iCs/>
+        </w:rPr>
+        <w:t>1</w:t>
+      </w:r>
+      <w:r>
+        <w:rPr>
+          <w:b/>
+          <w:bCs/>
+          <w:i/>
+          <w:iCs/>
+        </w:rPr>
+        <w:t>-0</w:t>
+      </w:r>
+      <w:r>
+        <w:rPr>
+          <w:b/>
+          <w:bCs/>
+          <w:i/>
+          <w:iCs/>
+        </w:rPr>
+        <w:t>4</w:t>
+      </w:r>
+      <w:r>
+        <w:rPr>
+          <w:b/>
+          <w:bCs/>
+          <w:i/>
+          <w:iCs/>
+        </w:rPr>
+        <w:t>-2024</w:t>
       </w:r>
     </w:p>
     <w:p>
@@ -204,14 +240,44 @@
           <w:sz w:val="24"/>
           <w:szCs w:val="24"/>
         </w:rPr>
-        <w:t>Flask:</w:t>
-      </w:r>
-      <w:r>
-        <w:rPr>
-          <w:sz w:val="24"/>
-          <w:szCs w:val="24"/>
-        </w:rPr>
-        <w:t xml:space="preserve"> A micro web framework for Python.</w:t>
+        <w:t>NodeJS</w:t>
+      </w:r>
+      <w:r>
+        <w:rPr>
+          <w:b/>
+          <w:bCs/>
+          <w:sz w:val="24"/>
+          <w:szCs w:val="24"/>
+        </w:rPr>
+        <w:t>:</w:t>
+      </w:r>
+      <w:r>
+        <w:rPr>
+          <w:sz w:val="24"/>
+          <w:szCs w:val="24"/>
+        </w:rPr>
+        <w:t xml:space="preserve"> </w:t>
+      </w:r>
+      <w:r>
+        <w:rPr>
+          <w:sz w:val="24"/>
+          <w:szCs w:val="24"/>
+        </w:rPr>
+        <w:t xml:space="preserve">A JavaScript library for building </w:t>
+      </w:r>
+      <w:r>
+        <w:rPr>
+          <w:sz w:val="24"/>
+          <w:szCs w:val="24"/>
+        </w:rPr>
+        <w:t>backend servers</w:t>
+      </w:r>
+      <w:r>
+        <w:rPr>
+          <w:sz w:val="24"/>
+          <w:szCs w:val="24"/>
+        </w:rPr>
+        <w:t>.</w:t>
       </w:r>
     </w:p>
     <w:p>
@@ -418,7 +484,21 @@
           <w:sz w:val="24"/>
           <w:szCs w:val="24"/>
         </w:rPr>
-        <w:t>Backend (Flask)</w:t>
+        <w:t>Backend (</w:t>
+      </w:r>
+      <w:r>
+        <w:rPr>
+          <w:sz w:val="24"/>
+          <w:szCs w:val="24"/>
+        </w:rPr>
+        <w:t>Node JS</w:t>
+      </w:r>
+      <w:r>
+        <w:rPr>
+          <w:sz w:val="24"/>
+          <w:szCs w:val="24"/>
+        </w:rPr>
+        <w:t>)</w:t>
       </w:r>
     </w:p>
     <w:p>
@@ -1184,7 +1264,14 @@
           <w:sz w:val="24"/>
           <w:szCs w:val="24"/>
         </w:rPr>
-        <w:t>The system will be hosted on a cloud platform (e.g., AWS, Azure).</w:t>
+        <w:t xml:space="preserve">The system will be hosted on a </w:t>
+      </w:r>
+      <w:r>
+        <w:rPr>
+          <w:sz w:val="24"/>
+          <w:szCs w:val="24"/>
+        </w:rPr>
+        <w:t>Netlify.com</w:t>
       </w:r>
     </w:p>
     <w:p>
@@ -4884,6 +4971,7 @@
   <w:style w:type="character" w:default="1" w:styleId="DefaultParagraphFont">
     <w:name w:val="Default Paragraph Font"/>
     <w:uiPriority w:val="1"/>
+    <w:semiHidden/>
     <w:unhideWhenUsed/>
   </w:style>
   <w:style w:type="table" w:default="1" w:styleId="TableNormal">

</xml_diff>